<commit_message>
added forms for 2019, fixed bugs found with new form
</commit_message>
<xml_diff>
--- a/docs/UserGuide.docx
+++ b/docs/UserGuide.docx
@@ -3849,18 +3849,7 @@
       </w:pPr>
       <w:r>
         <w:tab/>
-      </w:r>
-      <w:r>
-        <w:t xml:space="preserve">For updown and numeric fields only, the </w:t>
-      </w:r>
-      <w:r>
-        <w:t>maximum</w:t>
-      </w:r>
-      <w:r>
-        <w:t xml:space="preserve"> value for the fiel</w:t>
-      </w:r>
-      <w:r>
-        <w:t>d</w:t>
+        <w:t>For updown and numeric fields only, the maximum value for the field</w:t>
       </w:r>
     </w:p>
     <w:p>
@@ -4372,6 +4361,39 @@
       <w:bookmarkEnd w:id="25"/>
     </w:p>
     <w:p/>
+    <w:p>
+      <w:pPr>
+        <w:pStyle w:val="Heading1"/>
+        <w:pageBreakBefore/>
+      </w:pPr>
+      <w:r>
+        <w:lastRenderedPageBreak/>
+        <w:t>Design</w:t>
+      </w:r>
+    </w:p>
+    <w:p>
+      <w:pPr>
+        <w:pStyle w:val="Heading2"/>
+      </w:pPr>
+      <w:r>
+        <w:t>DataModel</w:t>
+      </w:r>
+    </w:p>
+    <w:p>
+      <w:r>
+        <w:t>Fields</w:t>
+      </w:r>
+    </w:p>
+    <w:p>
+      <w:r>
+        <w:t>Forms</w:t>
+      </w:r>
+    </w:p>
+    <w:p>
+      <w:r>
+        <w:t>BlueAllianceEngine</w:t>
+      </w:r>
+    </w:p>
     <w:p>
       <w:pPr>
         <w:pStyle w:val="Heading1"/>
@@ -14169,7 +14191,7 @@
 </file>
 
 <file path=customXml/itemProps1.xml><?xml version="1.0" encoding="utf-8"?>
-<ds:datastoreItem xmlns:ds="http://schemas.openxmlformats.org/officeDocument/2006/customXml" ds:itemID="{6E2933B5-D0E3-4064-A06A-6E1574F49F89}">
+<ds:datastoreItem xmlns:ds="http://schemas.openxmlformats.org/officeDocument/2006/customXml" ds:itemID="{019E94BC-DF9A-4C1D-BD9C-D033A445B34B}">
   <ds:schemaRefs>
     <ds:schemaRef ds:uri="http://schemas.openxmlformats.org/officeDocument/2006/bibliography"/>
   </ds:schemaRefs>

</xml_diff>

<commit_message>
added 'injection' points for simulating event day conditions for testing
</commit_message>
<xml_diff>
--- a/docs/UserGuide.docx
+++ b/docs/UserGuide.docx
@@ -7,11 +7,9 @@
         <w:pStyle w:val="Title"/>
         <w:jc w:val="center"/>
       </w:pPr>
-      <w:proofErr w:type="spellStart"/>
       <w:r>
         <w:t>XeroScout</w:t>
       </w:r>
-      <w:proofErr w:type="spellEnd"/>
     </w:p>
     <w:p>
       <w:pPr>
@@ -506,11 +504,9 @@
       <w:bookmarkEnd w:id="0"/>
     </w:p>
     <w:p>
-      <w:proofErr w:type="spellStart"/>
       <w:r>
         <w:t>XeroScout</w:t>
       </w:r>
-      <w:proofErr w:type="spellEnd"/>
       <w:r>
         <w:t xml:space="preserve"> is a</w:t>
       </w:r>
@@ -699,7 +695,7 @@
           <v:shape id="_x0000_i1025" type="#_x0000_t75" style="width:467.8pt;height:428.55pt" o:ole="">
             <v:imagedata r:id="rId8" o:title=""/>
           </v:shape>
-          <o:OLEObject Type="Embed" ProgID="Visio.Drawing.15" ShapeID="_x0000_i1025" DrawAspect="Content" ObjectID="_1652963838" r:id="rId9"/>
+          <o:OLEObject Type="Embed" ProgID="Visio.Drawing.15" ShapeID="_x0000_i1025" DrawAspect="Content" ObjectID="_1653028364" r:id="rId9"/>
         </w:object>
       </w:r>
       <w:r>
@@ -771,10 +767,7 @@
         <w:t xml:space="preserve"> </w:t>
       </w:r>
       <w:r>
-        <w:t>single team summaries, alliance graphs</w:t>
-      </w:r>
-      <w:r>
-        <w:t>, and picklist picker to generate alliance selections.</w:t>
+        <w:t>single team summaries, alliance graphs, and picklist picker to generate alliance selections.</w:t>
       </w:r>
     </w:p>
     <w:p>
@@ -837,13 +830,8 @@
           <w:numId w:val="4"/>
         </w:numPr>
       </w:pPr>
-      <w:proofErr w:type="spellStart"/>
-      <w:r>
-        <w:t>libUSBK</w:t>
-      </w:r>
-      <w:proofErr w:type="spellEnd"/>
-      <w:r>
-        <w:t xml:space="preserve"> (</w:t>
+      <w:r>
+        <w:t>libUSBK (</w:t>
       </w:r>
       <w:hyperlink r:id="rId11" w:history="1">
         <w:r>
@@ -878,13 +866,8 @@
           <w:numId w:val="4"/>
         </w:numPr>
       </w:pPr>
-      <w:proofErr w:type="spellStart"/>
-      <w:r>
-        <w:t>zdiag</w:t>
-      </w:r>
-      <w:proofErr w:type="spellEnd"/>
-      <w:r>
-        <w:t xml:space="preserve"> (</w:t>
+      <w:r>
+        <w:t>zdiag (</w:t>
       </w:r>
       <w:hyperlink r:id="rId12" w:history="1">
         <w:r>
@@ -903,28 +886,12 @@
         <w:pStyle w:val="ListParagraph"/>
       </w:pPr>
       <w:r>
-        <w:t xml:space="preserve">Utility to assign the </w:t>
-      </w:r>
-      <w:proofErr w:type="spellStart"/>
-      <w:r>
-        <w:t>libUSBK</w:t>
-      </w:r>
-      <w:proofErr w:type="spellEnd"/>
-      <w:r>
-        <w:t xml:space="preserve"> driver to the USB to USB transfer cable.</w:t>
-      </w:r>
-    </w:p>
-    <w:p>
-      <w:r>
-        <w:t xml:space="preserve">The latest </w:t>
-      </w:r>
-      <w:proofErr w:type="spellStart"/>
-      <w:r>
-        <w:t>xeroscout</w:t>
-      </w:r>
-      <w:proofErr w:type="spellEnd"/>
-      <w:r>
-        <w:t xml:space="preserve"> software can be downloaded from http://www.mewserver.com/scouting/xeroscout.exe</w:t>
+        <w:t>Utility to assign the libUSBK driver to the USB to USB transfer cable.</w:t>
+      </w:r>
+    </w:p>
+    <w:p>
+      <w:r>
+        <w:t>The latest xeroscout software can be downloaded from http://www.mewserver.com/scouting/xeroscout.exe</w:t>
       </w:r>
     </w:p>
     <w:p>
@@ -940,87 +907,27 @@
     </w:p>
     <w:p>
       <w:r>
-        <w:t xml:space="preserve">There are four different programs available the software in installed.  These are </w:t>
-      </w:r>
-      <w:proofErr w:type="spellStart"/>
-      <w:r>
-        <w:t>XeroScouter</w:t>
-      </w:r>
-      <w:proofErr w:type="spellEnd"/>
-      <w:r>
-        <w:t xml:space="preserve">, </w:t>
-      </w:r>
-      <w:proofErr w:type="spellStart"/>
-      <w:r>
-        <w:t>PCScoutApp</w:t>
-      </w:r>
-      <w:proofErr w:type="spellEnd"/>
-      <w:r>
-        <w:t xml:space="preserve">, </w:t>
-      </w:r>
-      <w:proofErr w:type="spellStart"/>
-      <w:r>
-        <w:t>XeroCoach</w:t>
-      </w:r>
-      <w:proofErr w:type="spellEnd"/>
-      <w:r>
-        <w:t xml:space="preserve">, and </w:t>
-      </w:r>
-      <w:proofErr w:type="spellStart"/>
-      <w:r>
-        <w:t>PCFormViewer</w:t>
-      </w:r>
-      <w:proofErr w:type="spellEnd"/>
-      <w:r>
-        <w:t>.</w:t>
-      </w:r>
-    </w:p>
-    <w:p>
-      <w:proofErr w:type="spellStart"/>
-      <w:r>
-        <w:t>XeroScouter</w:t>
-      </w:r>
-      <w:proofErr w:type="spellEnd"/>
-      <w:r>
-        <w:t xml:space="preserve"> is the central program that synchronizes with the tablets and creates the centralized database.</w:t>
-      </w:r>
-    </w:p>
-    <w:p>
-      <w:proofErr w:type="spellStart"/>
-      <w:r>
-        <w:t>PCScoutApp</w:t>
-      </w:r>
-      <w:proofErr w:type="spellEnd"/>
-      <w:r>
-        <w:t xml:space="preserve"> is the tablet based scouting application.</w:t>
-      </w:r>
-    </w:p>
-    <w:p>
-      <w:proofErr w:type="spellStart"/>
-      <w:r>
-        <w:t>XeroCoach</w:t>
-      </w:r>
-      <w:proofErr w:type="spellEnd"/>
-      <w:r>
-        <w:t xml:space="preserve"> is the </w:t>
-      </w:r>
-      <w:proofErr w:type="spellStart"/>
-      <w:r>
-        <w:t>coache’s</w:t>
-      </w:r>
-      <w:proofErr w:type="spellEnd"/>
-      <w:r>
-        <w:t xml:space="preserve"> applications that provides access to all of the data but cannot synchronize with tablets.</w:t>
-      </w:r>
-    </w:p>
-    <w:p>
-      <w:proofErr w:type="spellStart"/>
-      <w:r>
-        <w:t>PCFormViewer</w:t>
-      </w:r>
-      <w:proofErr w:type="spellEnd"/>
-      <w:r>
-        <w:t xml:space="preserve"> is used to develop the JSON based scouting forms.</w:t>
+        <w:t>There are four different programs available the software in installed.  These are XeroScouter, PCScoutApp, XeroCoach, and PCFormViewer.</w:t>
+      </w:r>
+    </w:p>
+    <w:p>
+      <w:r>
+        <w:t>XeroScouter is the central program that synchronizes with the tablets and creates the centralized database.</w:t>
+      </w:r>
+    </w:p>
+    <w:p>
+      <w:r>
+        <w:t>PCScoutApp is the tablet based scouting application.</w:t>
+      </w:r>
+    </w:p>
+    <w:p>
+      <w:r>
+        <w:t>XeroCoach is the coache’s applications that provides access to all of the data but cannot synchronize with tablets.</w:t>
+      </w:r>
+    </w:p>
+    <w:p>
+      <w:r>
+        <w:t>PCFormViewer is used to develop the JSON based scouting forms.</w:t>
       </w:r>
     </w:p>
     <w:p>
@@ -1046,15 +953,7 @@
     </w:p>
     <w:p>
       <w:r>
-        <w:t xml:space="preserve">A new event is created in the </w:t>
-      </w:r>
-      <w:proofErr w:type="spellStart"/>
-      <w:r>
-        <w:t>XeroScouter</w:t>
-      </w:r>
-      <w:proofErr w:type="spellEnd"/>
-      <w:r>
-        <w:t xml:space="preserve"> program using the File/New menu item.</w:t>
+        <w:t>A new event is created in the XeroScouter program using the File/New menu item.</w:t>
       </w:r>
       <w:r>
         <w:t xml:space="preserve">  This command walks through a series of steps using a New Event Wizard.</w:t>
@@ -1113,6 +1012,275 @@
         <w:t>The team and match scouting forms are JSON files with a specific format.  This file format is described in Appendix A.</w:t>
       </w:r>
     </w:p>
+    <w:p>
+      <w:pPr>
+        <w:pStyle w:val="Heading1"/>
+        <w:keepNext/>
+      </w:pPr>
+      <w:r>
+        <w:t>Command Line Arguments</w:t>
+      </w:r>
+    </w:p>
+    <w:p>
+      <w:r>
+        <w:t>The XeroScouter program has a set of command line arguments that can be used to simulate various conditions.  These arguments are useful for testing and debugging the program.  These arguments are also useful for training the scouting team to use the program.</w:t>
+      </w:r>
+    </w:p>
+    <w:tbl>
+      <w:tblPr>
+        <w:tblStyle w:val="TableGrid"/>
+        <w:tblW w:w="9355" w:type="dxa"/>
+        <w:tblLook w:val="04A0" w:firstRow="1" w:lastRow="0" w:firstColumn="1" w:lastColumn="0" w:noHBand="0" w:noVBand="1"/>
+      </w:tblPr>
+      <w:tblGrid>
+        <w:gridCol w:w="1975"/>
+        <w:gridCol w:w="990"/>
+        <w:gridCol w:w="6390"/>
+      </w:tblGrid>
+      <w:tr>
+        <w:tc>
+          <w:tcPr>
+            <w:tcW w:w="1975" w:type="dxa"/>
+          </w:tcPr>
+          <w:p>
+            <w:r>
+              <w:t>Argument</w:t>
+            </w:r>
+          </w:p>
+        </w:tc>
+        <w:tc>
+          <w:tcPr>
+            <w:tcW w:w="990" w:type="dxa"/>
+          </w:tcPr>
+          <w:p>
+            <w:r>
+              <w:t>Type</w:t>
+            </w:r>
+          </w:p>
+        </w:tc>
+        <w:tc>
+          <w:tcPr>
+            <w:tcW w:w="6390" w:type="dxa"/>
+          </w:tcPr>
+          <w:p>
+            <w:r>
+              <w:t>Purpose</w:t>
+            </w:r>
+          </w:p>
+        </w:tc>
+      </w:tr>
+      <w:tr>
+        <w:tc>
+          <w:tcPr>
+            <w:tcW w:w="1975" w:type="dxa"/>
+          </w:tcPr>
+          <w:p>
+            <w:r>
+              <w:t>year</w:t>
+            </w:r>
+          </w:p>
+        </w:tc>
+        <w:tc>
+          <w:tcPr>
+            <w:tcW w:w="990" w:type="dxa"/>
+          </w:tcPr>
+          <w:p>
+            <w:r>
+              <w:t>Integer</w:t>
+            </w:r>
+          </w:p>
+        </w:tc>
+        <w:tc>
+          <w:tcPr>
+            <w:tcW w:w="6390" w:type="dxa"/>
+          </w:tcPr>
+          <w:p>
+            <w:r>
+              <w:t>Sets the competition season for the program.  By default, the current year is used.</w:t>
+            </w:r>
+          </w:p>
+        </w:tc>
+      </w:tr>
+      <w:tr>
+        <w:tc>
+          <w:tcPr>
+            <w:tcW w:w="1975" w:type="dxa"/>
+          </w:tcPr>
+          <w:p>
+            <w:r>
+              <w:t>bamaxmatch</w:t>
+            </w:r>
+          </w:p>
+        </w:tc>
+        <w:tc>
+          <w:tcPr>
+            <w:tcW w:w="990" w:type="dxa"/>
+          </w:tcPr>
+          <w:p>
+            <w:r>
+              <w:t>Integer</w:t>
+            </w:r>
+          </w:p>
+        </w:tc>
+        <w:tc>
+          <w:tcPr>
+            <w:tcW w:w="6390" w:type="dxa"/>
+          </w:tcPr>
+          <w:p>
+            <w:r>
+              <w:t>Sets the maximum match number for data from the blue alliance match data.  This is used to simulate partial data in the blue alliance for an event.</w:t>
+            </w:r>
+          </w:p>
+        </w:tc>
+      </w:tr>
+      <w:tr>
+        <w:tc>
+          <w:tcPr>
+            <w:tcW w:w="1975" w:type="dxa"/>
+          </w:tcPr>
+          <w:p>
+            <w:r>
+              <w:t>nomatch</w:t>
+            </w:r>
+          </w:p>
+        </w:tc>
+        <w:tc>
+          <w:tcPr>
+            <w:tcW w:w="990" w:type="dxa"/>
+          </w:tcPr>
+          <w:p>
+            <w:r>
+              <w:t>Boolean</w:t>
+            </w:r>
+          </w:p>
+        </w:tc>
+        <w:tc>
+          <w:tcPr>
+            <w:tcW w:w="6390" w:type="dxa"/>
+          </w:tcPr>
+          <w:p>
+            <w:r>
+              <w:t>If this value is true, no match schedule data is downloaded from the blue alliance when an event is created.  This is used to simulate creating an event well before the event date and downloading the match schedule when it becomes available</w:t>
+            </w:r>
+          </w:p>
+        </w:tc>
+      </w:tr>
+      <w:tr>
+        <w:tc>
+          <w:tcPr>
+            <w:tcW w:w="1975" w:type="dxa"/>
+          </w:tcPr>
+          <w:p>
+            <w:r>
+              <w:t>redrandmaxmatch</w:t>
+            </w:r>
+          </w:p>
+        </w:tc>
+        <w:tc>
+          <w:tcPr>
+            <w:tcW w:w="990" w:type="dxa"/>
+          </w:tcPr>
+          <w:p>
+            <w:r>
+              <w:t>Integer</w:t>
+            </w:r>
+          </w:p>
+        </w:tc>
+        <w:tc>
+          <w:tcPr>
+            <w:tcW w:w="6390" w:type="dxa"/>
+          </w:tcPr>
+          <w:p>
+            <w:r>
+              <w:t xml:space="preserve">Sets the maximum number of matches for the red alliance to get random data.  This is used to simulate partial </w:t>
+            </w:r>
+            <w:r>
+              <w:t xml:space="preserve">match scouting </w:t>
+            </w:r>
+            <w:r>
+              <w:t>data sets during the event.</w:t>
+            </w:r>
+          </w:p>
+        </w:tc>
+      </w:tr>
+      <w:tr>
+        <w:tc>
+          <w:tcPr>
+            <w:tcW w:w="1975" w:type="dxa"/>
+          </w:tcPr>
+          <w:p>
+            <w:r>
+              <w:t>bluerandmaxmatch</w:t>
+            </w:r>
+          </w:p>
+        </w:tc>
+        <w:tc>
+          <w:tcPr>
+            <w:tcW w:w="990" w:type="dxa"/>
+          </w:tcPr>
+          <w:p>
+            <w:r>
+              <w:t>Integer</w:t>
+            </w:r>
+          </w:p>
+        </w:tc>
+        <w:tc>
+          <w:tcPr>
+            <w:tcW w:w="6390" w:type="dxa"/>
+          </w:tcPr>
+          <w:p>
+            <w:r>
+              <w:t xml:space="preserve">Sets the maximum number of matches for the </w:t>
+            </w:r>
+            <w:r>
+              <w:t>blue</w:t>
+            </w:r>
+            <w:r>
+              <w:t xml:space="preserve"> alliance to get random data.  This is used to simulate partial </w:t>
+            </w:r>
+            <w:r>
+              <w:t xml:space="preserve">match scouting </w:t>
+            </w:r>
+            <w:r>
+              <w:t>data sets during the event.</w:t>
+            </w:r>
+          </w:p>
+        </w:tc>
+      </w:tr>
+      <w:tr>
+        <w:tc>
+          <w:tcPr>
+            <w:tcW w:w="1975" w:type="dxa"/>
+          </w:tcPr>
+          <w:p>
+            <w:r>
+              <w:t>Randmaxteam</w:t>
+            </w:r>
+          </w:p>
+        </w:tc>
+        <w:tc>
+          <w:tcPr>
+            <w:tcW w:w="990" w:type="dxa"/>
+          </w:tcPr>
+          <w:p>
+            <w:r>
+              <w:t>Integer</w:t>
+            </w:r>
+          </w:p>
+        </w:tc>
+        <w:tc>
+          <w:tcPr>
+            <w:tcW w:w="6390" w:type="dxa"/>
+          </w:tcPr>
+          <w:p>
+            <w:r>
+              <w:t>Sets the maximum number of teams to get random team scouting data.  This is used to simulate partial team scouting data sets during the event.</w:t>
+            </w:r>
+          </w:p>
+        </w:tc>
+      </w:tr>
+    </w:tbl>
+    <w:p/>
     <w:p/>
     <w:sectPr>
       <w:pgSz w:w="12240" w:h="15840"/>

</xml_diff>

<commit_message>
fixed bugs with bad tables generated when calculating KPI values
</commit_message>
<xml_diff>
--- a/docs/UserGuide.docx
+++ b/docs/UserGuide.docx
@@ -671,6 +671,15 @@
       <w:bookmarkEnd w:id="1"/>
     </w:p>
     <w:p>
+      <w:pPr>
+        <w:pStyle w:val="Heading2"/>
+        <w:keepNext/>
+      </w:pPr>
+      <w:r>
+        <w:t>Devices</w:t>
+      </w:r>
+    </w:p>
+    <w:p>
       <w:r>
         <w:object w:dxaOrig="11771" w:dyaOrig="10781" w14:anchorId="1E2526E7">
           <v:shapetype id="_x0000_t75" coordsize="21600,21600" o:spt="75" o:preferrelative="t" path="m@4@5l@4@11@9@11@9@5xe" filled="f" stroked="f">
@@ -695,11 +704,28 @@
           <v:shape id="_x0000_i1025" type="#_x0000_t75" style="width:467.8pt;height:428.55pt" o:ole="">
             <v:imagedata r:id="rId8" o:title=""/>
           </v:shape>
-          <o:OLEObject Type="Embed" ProgID="Visio.Drawing.15" ShapeID="_x0000_i1025" DrawAspect="Content" ObjectID="_1653028364" r:id="rId9"/>
+          <o:OLEObject Type="Embed" ProgID="Visio.Drawing.15" ShapeID="_x0000_i1025" DrawAspect="Content" ObjectID="_1653062099" r:id="rId9"/>
         </w:object>
       </w:r>
       <w:r>
-        <w:t>The scouting system uses four types of machines.  There is a single central machine that collects all the scouting data and data downloaded from the blue alliance.  There are team scouting tablets that are used to collect data about the individual teams and their robots.  There are match scouting tablets that are used to collect data about each of the six participants in each match.  Finally, there is generally a single coach’s machine that contains a copy of all the data on the central machine.  The coach’s machine is nearly identical to the central machine but cannot create new events nor synchronize with tablets.</w:t>
+        <w:t xml:space="preserve">The scouting system uses four types of machines.  There is a single central machine that collects all the scouting data and data downloaded from the blue alliance.  There are team scouting tablets that are used to collect data about the individual teams and their robots.  There are match scouting tablets that are used to collect data about each of the six participants in each match.  Finally, there is a coach’s machine that contains a copy of all the data </w:t>
+      </w:r>
+      <w:r>
+        <w:t xml:space="preserve">hat is present </w:t>
+      </w:r>
+      <w:r>
+        <w:t>on the central machine.  The coach’s machine is nearly identical to the central machine but cannot create new events nor synchronize with tablets.</w:t>
+      </w:r>
+      <w:r>
+        <w:t xml:space="preserve">  The coach’s machine provides a portable way for the coach to have all of the data gathered to date at his or her fingertips.</w:t>
+      </w:r>
+    </w:p>
+    <w:p>
+      <w:pPr>
+        <w:pStyle w:val="Heading2"/>
+      </w:pPr>
+      <w:r>
+        <w:t>Event Flow</w:t>
       </w:r>
     </w:p>
     <w:p>
@@ -711,9 +737,6 @@
       <w:pPr>
         <w:ind w:left="360"/>
       </w:pPr>
-      <w:r>
-        <w:t>Wait for the match schedule for an event to be published in the blue alliance.  This is generally the night before matches begin.  Use the central machine to create a new event.  This will download information about all participating teams and the match schedule.</w:t>
-      </w:r>
     </w:p>
     <w:p>
       <w:pPr>
@@ -721,6 +744,65 @@
       </w:pPr>
       <w:r>
         <w:lastRenderedPageBreak/>
+        <w:t>A couple of days before the event, create a new event.  This brings in the team list for the event</w:t>
+      </w:r>
+      <w:r>
+        <w:t>, sets the scouting forms, and initializes the pool of tablets for the event.</w:t>
+      </w:r>
+      <w:r>
+        <w:t xml:space="preserve">  At this point the </w:t>
+      </w:r>
+      <w:r>
+        <w:rPr>
+          <w:b/>
+          <w:bCs/>
+          <w:i/>
+          <w:iCs/>
+        </w:rPr>
+        <w:t>Import/Historical Team</w:t>
+      </w:r>
+      <w:r>
+        <w:t xml:space="preserve"> Performance menu item can be used to</w:t>
+      </w:r>
+      <w:r>
+        <w:t xml:space="preserve"> pull in historical data about the teams in the event.</w:t>
+      </w:r>
+    </w:p>
+    <w:p>
+      <w:pPr>
+        <w:ind w:left="360"/>
+      </w:pPr>
+      <w:r>
+        <w:t xml:space="preserve">After </w:t>
+      </w:r>
+      <w:r>
+        <w:t xml:space="preserve">the match schedule for an event </w:t>
+      </w:r>
+      <w:r>
+        <w:t xml:space="preserve">is </w:t>
+      </w:r>
+      <w:r>
+        <w:t>published in the blue alliance</w:t>
+      </w:r>
+      <w:r>
+        <w:t xml:space="preserve">, the </w:t>
+      </w:r>
+      <w:r>
+        <w:rPr>
+          <w:b/>
+          <w:bCs/>
+        </w:rPr>
+        <w:t>Import/Match Schedule</w:t>
+      </w:r>
+      <w:r>
+        <w:t xml:space="preserve"> menu item can be used to import the match schedule.  Performing this step, not only imports the match schedule, but assign tablets to the matches.</w:t>
+      </w:r>
+    </w:p>
+    <w:p>
+      <w:pPr>
+        <w:ind w:left="360"/>
+      </w:pPr>
+      <w:r>
         <w:t>Synchronize the one or more pit scouting tablets and the six or more match scouting tablets with the central machine to push the match or team assignments to each tablet.</w:t>
       </w:r>
     </w:p>
@@ -927,6 +1009,7 @@
     </w:p>
     <w:p>
       <w:r>
+        <w:lastRenderedPageBreak/>
         <w:t>PCFormViewer is used to develop the JSON based scouting forms.</w:t>
       </w:r>
     </w:p>
@@ -968,7 +1051,6 @@
         </w:numPr>
       </w:pPr>
       <w:r>
-        <w:lastRenderedPageBreak/>
         <w:t>Select an event as provided by the blue alliance online database.</w:t>
       </w:r>
     </w:p>
@@ -1192,13 +1274,7 @@
           </w:tcPr>
           <w:p>
             <w:r>
-              <w:t xml:space="preserve">Sets the maximum number of matches for the red alliance to get random data.  This is used to simulate partial </w:t>
-            </w:r>
-            <w:r>
-              <w:t xml:space="preserve">match scouting </w:t>
-            </w:r>
-            <w:r>
-              <w:t>data sets during the event.</w:t>
+              <w:t>Sets the maximum number of matches for the red alliance to get random data.  This is used to simulate partial match scouting data sets during the event.</w:t>
             </w:r>
           </w:p>
         </w:tc>
@@ -1230,19 +1306,7 @@
           </w:tcPr>
           <w:p>
             <w:r>
-              <w:t xml:space="preserve">Sets the maximum number of matches for the </w:t>
-            </w:r>
-            <w:r>
-              <w:t>blue</w:t>
-            </w:r>
-            <w:r>
-              <w:t xml:space="preserve"> alliance to get random data.  This is used to simulate partial </w:t>
-            </w:r>
-            <w:r>
-              <w:t xml:space="preserve">match scouting </w:t>
-            </w:r>
-            <w:r>
-              <w:t>data sets during the event.</w:t>
+              <w:t>Sets the maximum number of matches for the blue alliance to get random data.  This is used to simulate partial match scouting data sets during the event.</w:t>
             </w:r>
           </w:p>
         </w:tc>

</xml_diff>

<commit_message>
cleaned up many warnings, fixed a few bugs in the data set highlighter
</commit_message>
<xml_diff>
--- a/docs/UserGuide.docx
+++ b/docs/UserGuide.docx
@@ -7,9 +7,11 @@
         <w:pStyle w:val="Title"/>
         <w:jc w:val="center"/>
       </w:pPr>
+      <w:proofErr w:type="spellStart"/>
       <w:r>
         <w:t>XeroScout</w:t>
       </w:r>
+      <w:proofErr w:type="spellEnd"/>
     </w:p>
     <w:p>
       <w:pPr>
@@ -504,9 +506,11 @@
       <w:bookmarkEnd w:id="0"/>
     </w:p>
     <w:p>
+      <w:proofErr w:type="spellStart"/>
       <w:r>
         <w:t>XeroScout</w:t>
       </w:r>
+      <w:proofErr w:type="spellEnd"/>
       <w:r>
         <w:t xml:space="preserve"> is a</w:t>
       </w:r>
@@ -576,6 +580,17 @@
       <w:r>
         <w:t>Local scouting data model can be augmented with match scoring data and zebra robot position data from the blue alliance with internet access.</w:t>
       </w:r>
+      <w:r>
+        <w:t xml:space="preserve">  </w:t>
+      </w:r>
+      <w:proofErr w:type="gramStart"/>
+      <w:r>
+        <w:t>Again</w:t>
+      </w:r>
+      <w:proofErr w:type="gramEnd"/>
+      <w:r>
+        <w:t xml:space="preserve"> this data is stored in the local data model so that once downloaded internet access is not required to access this data.</w:t>
+      </w:r>
     </w:p>
     <w:p>
       <w:pPr>
@@ -631,19 +646,10 @@
         </w:numPr>
       </w:pPr>
       <w:r>
-        <w:t>Supports visualizations that are defined via simple JSON data files</w:t>
-      </w:r>
-    </w:p>
-    <w:p>
-      <w:pPr>
-        <w:pStyle w:val="ListParagraph"/>
-        <w:numPr>
-          <w:ilvl w:val="0"/>
-          <w:numId w:val="1"/>
-        </w:numPr>
-      </w:pPr>
-      <w:r>
         <w:t>Uses a USB to USB transfer cable to transfer data between scouting tablets and a central scouting machine</w:t>
+      </w:r>
+      <w:r>
+        <w:t>.  No complicated network or Bluetooth connections required while sitting in the stands at an event.</w:t>
       </w:r>
     </w:p>
     <w:p>
@@ -701,30 +707,36 @@
             <v:path o:extrusionok="f" gradientshapeok="t" o:connecttype="rect"/>
             <o:lock v:ext="edit" aspectratio="t"/>
           </v:shapetype>
-          <v:shape id="_x0000_i1025" type="#_x0000_t75" style="width:467.8pt;height:428.55pt" o:ole="">
+          <v:shape id="_x0000_i1025" type="#_x0000_t75" style="width:468pt;height:428.6pt" o:ole="">
             <v:imagedata r:id="rId8" o:title=""/>
           </v:shape>
-          <o:OLEObject Type="Embed" ProgID="Visio.Drawing.15" ShapeID="_x0000_i1025" DrawAspect="Content" ObjectID="_1653062099" r:id="rId9"/>
+          <o:OLEObject Type="Embed" ProgID="Visio.Drawing.15" ShapeID="_x0000_i1025" DrawAspect="Content" ObjectID="_1654694945" r:id="rId9"/>
         </w:object>
       </w:r>
       <w:r>
         <w:t xml:space="preserve">The scouting system uses four types of machines.  There is a single central machine that collects all the scouting data and data downloaded from the blue alliance.  There are team scouting tablets that are used to collect data about the individual teams and their robots.  There are match scouting tablets that are used to collect data about each of the six participants in each match.  Finally, there is a coach’s machine that contains a copy of all the data </w:t>
       </w:r>
       <w:r>
+        <w:t>t</w:t>
+      </w:r>
+      <w:r>
         <w:t xml:space="preserve">hat is present </w:t>
       </w:r>
       <w:r>
         <w:t>on the central machine.  The coach’s machine is nearly identical to the central machine but cannot create new events nor synchronize with tablets.</w:t>
       </w:r>
       <w:r>
-        <w:t xml:space="preserve">  The coach’s machine provides a portable way for the coach to have all of the data gathered to date at his or her fingertips.</w:t>
+        <w:t xml:space="preserve">  The coach’s machine provides a portable way for the coach to have all the data gathered to date at his or her fingertips.</w:t>
       </w:r>
     </w:p>
     <w:p>
       <w:pPr>
         <w:pStyle w:val="Heading2"/>
-      </w:pPr>
-      <w:r>
+        <w:keepNext/>
+        <w:pageBreakBefore/>
+      </w:pPr>
+      <w:r>
+        <w:lastRenderedPageBreak/>
         <w:t>Event Flow</w:t>
       </w:r>
     </w:p>
@@ -735,22 +747,28 @@
     </w:p>
     <w:p>
       <w:pPr>
+        <w:pStyle w:val="ListParagraph"/>
+        <w:numPr>
+          <w:ilvl w:val="0"/>
+          <w:numId w:val="7"/>
+        </w:numPr>
+        <w:spacing w:after="240"/>
         <w:ind w:left="360"/>
       </w:pPr>
-    </w:p>
-    <w:p>
-      <w:pPr>
-        <w:ind w:left="360"/>
-      </w:pPr>
-      <w:r>
-        <w:lastRenderedPageBreak/>
+      <w:r>
         <w:t>A couple of days before the event, create a new event.  This brings in the team list for the event</w:t>
       </w:r>
       <w:r>
         <w:t>, sets the scouting forms, and initializes the pool of tablets for the event.</w:t>
       </w:r>
       <w:r>
-        <w:t xml:space="preserve">  At this point the </w:t>
+        <w:t xml:space="preserve"> </w:t>
+      </w:r>
+      <w:r>
+        <w:t xml:space="preserve"> The tablets assigned to team scouting are assigned specific teams.  </w:t>
+      </w:r>
+      <w:r>
+        <w:t xml:space="preserve">At this point the </w:t>
       </w:r>
       <w:r>
         <w:rPr>
@@ -767,9 +785,21 @@
       <w:r>
         <w:t xml:space="preserve"> pull in historical data about the teams in the event.</w:t>
       </w:r>
-    </w:p>
-    <w:p>
-      <w:pPr>
+      <w:r>
+        <w:t xml:space="preserve">  This historical data is only for the current year</w:t>
+      </w:r>
+      <w:r>
+        <w:t>.</w:t>
+      </w:r>
+    </w:p>
+    <w:p>
+      <w:pPr>
+        <w:pStyle w:val="ListParagraph"/>
+        <w:numPr>
+          <w:ilvl w:val="0"/>
+          <w:numId w:val="7"/>
+        </w:numPr>
+        <w:spacing w:after="240"/>
         <w:ind w:left="360"/>
       </w:pPr>
       <w:r>
@@ -800,6 +830,11 @@
     </w:p>
     <w:p>
       <w:pPr>
+        <w:pStyle w:val="ListParagraph"/>
+        <w:numPr>
+          <w:ilvl w:val="0"/>
+          <w:numId w:val="7"/>
+        </w:numPr>
         <w:ind w:left="360"/>
       </w:pPr>
       <w:r>
@@ -808,6 +843,11 @@
     </w:p>
     <w:p>
       <w:pPr>
+        <w:pStyle w:val="ListParagraph"/>
+        <w:numPr>
+          <w:ilvl w:val="0"/>
+          <w:numId w:val="7"/>
+        </w:numPr>
         <w:ind w:left="360"/>
       </w:pPr>
       <w:r>
@@ -816,6 +856,11 @@
     </w:p>
     <w:p>
       <w:pPr>
+        <w:pStyle w:val="ListParagraph"/>
+        <w:numPr>
+          <w:ilvl w:val="0"/>
+          <w:numId w:val="7"/>
+        </w:numPr>
         <w:ind w:left="360"/>
       </w:pPr>
       <w:r>
@@ -824,6 +869,11 @@
     </w:p>
     <w:p>
       <w:pPr>
+        <w:pStyle w:val="ListParagraph"/>
+        <w:numPr>
+          <w:ilvl w:val="0"/>
+          <w:numId w:val="7"/>
+        </w:numPr>
         <w:ind w:left="360"/>
       </w:pPr>
       <w:r>
@@ -832,6 +882,11 @@
     </w:p>
     <w:p>
       <w:pPr>
+        <w:pStyle w:val="ListParagraph"/>
+        <w:numPr>
+          <w:ilvl w:val="0"/>
+          <w:numId w:val="7"/>
+        </w:numPr>
         <w:ind w:left="360"/>
       </w:pPr>
       <w:r>
@@ -840,6 +895,11 @@
     </w:p>
     <w:p>
       <w:pPr>
+        <w:pStyle w:val="ListParagraph"/>
+        <w:numPr>
+          <w:ilvl w:val="0"/>
+          <w:numId w:val="7"/>
+        </w:numPr>
         <w:ind w:left="360"/>
       </w:pPr>
       <w:r>
@@ -865,7 +925,15 @@
     </w:p>
     <w:p>
       <w:r>
-        <w:t>The XeroScouting requires the following external prerequisites in order for the software to function.</w:t>
+        <w:t xml:space="preserve">The XeroScouting requires the following external prerequisites </w:t>
+      </w:r>
+      <w:proofErr w:type="gramStart"/>
+      <w:r>
+        <w:t>in order for</w:t>
+      </w:r>
+      <w:proofErr w:type="gramEnd"/>
+      <w:r>
+        <w:t xml:space="preserve"> the software to function.</w:t>
       </w:r>
     </w:p>
     <w:p>
@@ -912,8 +980,13 @@
           <w:numId w:val="4"/>
         </w:numPr>
       </w:pPr>
-      <w:r>
-        <w:t>libUSBK (</w:t>
+      <w:proofErr w:type="spellStart"/>
+      <w:r>
+        <w:t>libUSBK</w:t>
+      </w:r>
+      <w:proofErr w:type="spellEnd"/>
+      <w:r>
+        <w:t xml:space="preserve"> (</w:t>
       </w:r>
       <w:hyperlink r:id="rId11" w:history="1">
         <w:r>
@@ -948,8 +1021,13 @@
           <w:numId w:val="4"/>
         </w:numPr>
       </w:pPr>
-      <w:r>
-        <w:t>zdiag (</w:t>
+      <w:proofErr w:type="spellStart"/>
+      <w:r>
+        <w:t>zdiag</w:t>
+      </w:r>
+      <w:proofErr w:type="spellEnd"/>
+      <w:r>
+        <w:t xml:space="preserve"> (</w:t>
       </w:r>
       <w:hyperlink r:id="rId12" w:history="1">
         <w:r>
@@ -968,12 +1046,28 @@
         <w:pStyle w:val="ListParagraph"/>
       </w:pPr>
       <w:r>
-        <w:t>Utility to assign the libUSBK driver to the USB to USB transfer cable.</w:t>
-      </w:r>
-    </w:p>
-    <w:p>
-      <w:r>
-        <w:t>The latest xeroscout software can be downloaded from http://www.mewserver.com/scouting/xeroscout.exe</w:t>
+        <w:t xml:space="preserve">Utility to assign the </w:t>
+      </w:r>
+      <w:proofErr w:type="spellStart"/>
+      <w:r>
+        <w:t>libUSBK</w:t>
+      </w:r>
+      <w:proofErr w:type="spellEnd"/>
+      <w:r>
+        <w:t xml:space="preserve"> driver to the USB to USB transfer cable.</w:t>
+      </w:r>
+    </w:p>
+    <w:p>
+      <w:r>
+        <w:t xml:space="preserve">The latest </w:t>
+      </w:r>
+      <w:proofErr w:type="spellStart"/>
+      <w:r>
+        <w:t>xeroscout</w:t>
+      </w:r>
+      <w:proofErr w:type="spellEnd"/>
+      <w:r>
+        <w:t xml:space="preserve"> software can be downloaded from http://www.mewserver.com/scouting/xeroscout.exe</w:t>
       </w:r>
     </w:p>
     <w:p>
@@ -989,28 +1083,96 @@
     </w:p>
     <w:p>
       <w:r>
-        <w:t>There are four different programs available the software in installed.  These are XeroScouter, PCScoutApp, XeroCoach, and PCFormViewer.</w:t>
-      </w:r>
-    </w:p>
-    <w:p>
-      <w:r>
-        <w:t>XeroScouter is the central program that synchronizes with the tablets and creates the centralized database.</w:t>
-      </w:r>
-    </w:p>
-    <w:p>
-      <w:r>
-        <w:t>PCScoutApp is the tablet based scouting application.</w:t>
-      </w:r>
-    </w:p>
-    <w:p>
-      <w:r>
-        <w:t>XeroCoach is the coache’s applications that provides access to all of the data but cannot synchronize with tablets.</w:t>
-      </w:r>
-    </w:p>
-    <w:p>
+        <w:t xml:space="preserve">There are four different programs available the software in installed.  These are </w:t>
+      </w:r>
+      <w:proofErr w:type="spellStart"/>
+      <w:r>
+        <w:t>XeroCentral</w:t>
+      </w:r>
+      <w:proofErr w:type="spellEnd"/>
+      <w:r>
+        <w:t xml:space="preserve">, </w:t>
+      </w:r>
+      <w:proofErr w:type="spellStart"/>
+      <w:r>
+        <w:t>XeroScout</w:t>
+      </w:r>
+      <w:proofErr w:type="spellEnd"/>
+      <w:r>
+        <w:t xml:space="preserve">, </w:t>
+      </w:r>
+      <w:proofErr w:type="spellStart"/>
+      <w:r>
+        <w:t>XeroCoach</w:t>
+      </w:r>
+      <w:proofErr w:type="spellEnd"/>
+      <w:r>
+        <w:t xml:space="preserve">, and </w:t>
+      </w:r>
+      <w:proofErr w:type="spellStart"/>
+      <w:r>
+        <w:t>XeroView</w:t>
+      </w:r>
+      <w:proofErr w:type="spellEnd"/>
+      <w:r>
+        <w:t>.</w:t>
+      </w:r>
+    </w:p>
+    <w:p>
+      <w:proofErr w:type="spellStart"/>
+      <w:r>
+        <w:t>XeroCentral</w:t>
+      </w:r>
+      <w:proofErr w:type="spellEnd"/>
+      <w:r>
+        <w:t xml:space="preserve"> is the central program that synchronizes with the tablets and creates the centralized database.</w:t>
+      </w:r>
+    </w:p>
+    <w:p>
+      <w:proofErr w:type="spellStart"/>
+      <w:r>
+        <w:t>PCScoutApp</w:t>
+      </w:r>
+      <w:proofErr w:type="spellEnd"/>
+      <w:r>
+        <w:t xml:space="preserve"> is the tablet based scouting application.</w:t>
+      </w:r>
+    </w:p>
+    <w:p>
+      <w:proofErr w:type="spellStart"/>
       <w:r>
         <w:lastRenderedPageBreak/>
-        <w:t>PCFormViewer is used to develop the JSON based scouting forms.</w:t>
+        <w:t>XeroCoach</w:t>
+      </w:r>
+      <w:proofErr w:type="spellEnd"/>
+      <w:r>
+        <w:t xml:space="preserve"> is the </w:t>
+      </w:r>
+      <w:proofErr w:type="spellStart"/>
+      <w:r>
+        <w:t>coache’s</w:t>
+      </w:r>
+      <w:proofErr w:type="spellEnd"/>
+      <w:r>
+        <w:t xml:space="preserve"> applications that provides access to </w:t>
+      </w:r>
+      <w:proofErr w:type="gramStart"/>
+      <w:r>
+        <w:t>all of</w:t>
+      </w:r>
+      <w:proofErr w:type="gramEnd"/>
+      <w:r>
+        <w:t xml:space="preserve"> the data but cannot synchronize with tablets.</w:t>
+      </w:r>
+    </w:p>
+    <w:p>
+      <w:proofErr w:type="spellStart"/>
+      <w:r>
+        <w:t>PCFormViewer</w:t>
+      </w:r>
+      <w:proofErr w:type="spellEnd"/>
+      <w:r>
+        <w:t xml:space="preserve"> is used to develop the JSON based scouting forms.</w:t>
       </w:r>
     </w:p>
     <w:p>
@@ -1036,7 +1198,15 @@
     </w:p>
     <w:p>
       <w:r>
-        <w:t>A new event is created in the XeroScouter program using the File/New menu item.</w:t>
+        <w:t xml:space="preserve">A new event is created in the </w:t>
+      </w:r>
+      <w:proofErr w:type="spellStart"/>
+      <w:r>
+        <w:t>XeroScouter</w:t>
+      </w:r>
+      <w:proofErr w:type="spellEnd"/>
+      <w:r>
+        <w:t xml:space="preserve"> program using the File/New menu item.</w:t>
       </w:r>
       <w:r>
         <w:t xml:space="preserve">  This command walks through a series of steps using a New Event Wizard.</w:t>
@@ -1105,7 +1275,15 @@
     </w:p>
     <w:p>
       <w:r>
-        <w:t>The XeroScouter program has a set of command line arguments that can be used to simulate various conditions.  These arguments are useful for testing and debugging the program.  These arguments are also useful for training the scouting team to use the program.</w:t>
+        <w:t xml:space="preserve">The </w:t>
+      </w:r>
+      <w:proofErr w:type="spellStart"/>
+      <w:r>
+        <w:t>XeroScouter</w:t>
+      </w:r>
+      <w:proofErr w:type="spellEnd"/>
+      <w:r>
+        <w:t xml:space="preserve"> program has a set of command line arguments that can be used to simulate various conditions.  These arguments are useful for testing and debugging the program.  These arguments are also useful for training the scouting team to use the program.</w:t>
       </w:r>
     </w:p>
     <w:tbl>
@@ -1189,9 +1367,11 @@
             <w:tcW w:w="1975" w:type="dxa"/>
           </w:tcPr>
           <w:p>
+            <w:proofErr w:type="spellStart"/>
             <w:r>
               <w:t>bamaxmatch</w:t>
             </w:r>
+            <w:proofErr w:type="spellEnd"/>
           </w:p>
         </w:tc>
         <w:tc>
@@ -1221,9 +1401,11 @@
             <w:tcW w:w="1975" w:type="dxa"/>
           </w:tcPr>
           <w:p>
+            <w:proofErr w:type="spellStart"/>
             <w:r>
               <w:t>nomatch</w:t>
             </w:r>
+            <w:proofErr w:type="spellEnd"/>
           </w:p>
         </w:tc>
         <w:tc>
@@ -1253,9 +1435,11 @@
             <w:tcW w:w="1975" w:type="dxa"/>
           </w:tcPr>
           <w:p>
+            <w:proofErr w:type="spellStart"/>
             <w:r>
               <w:t>redrandmaxmatch</w:t>
             </w:r>
+            <w:proofErr w:type="spellEnd"/>
           </w:p>
         </w:tc>
         <w:tc>
@@ -1285,9 +1469,11 @@
             <w:tcW w:w="1975" w:type="dxa"/>
           </w:tcPr>
           <w:p>
+            <w:proofErr w:type="spellStart"/>
             <w:r>
               <w:t>bluerandmaxmatch</w:t>
             </w:r>
+            <w:proofErr w:type="spellEnd"/>
           </w:p>
         </w:tc>
         <w:tc>
@@ -1317,9 +1503,11 @@
             <w:tcW w:w="1975" w:type="dxa"/>
           </w:tcPr>
           <w:p>
+            <w:proofErr w:type="spellStart"/>
             <w:r>
               <w:t>Randmaxteam</w:t>
             </w:r>
+            <w:proofErr w:type="spellEnd"/>
           </w:p>
         </w:tc>
         <w:tc>
@@ -1694,6 +1882,92 @@
     </w:lvl>
   </w:abstractNum>
   <w:abstractNum w:abstractNumId="3" w15:restartNumberingAfterBreak="0">
+    <w:nsid w:val="439C6B71"/>
+    <w:multiLevelType w:val="hybridMultilevel"/>
+    <w:tmpl w:val="45E49188"/>
+    <w:lvl w:ilvl="0" w:tplc="0409000F">
+      <w:start w:val="1"/>
+      <w:numFmt w:val="decimal"/>
+      <w:lvlText w:val="%1."/>
+      <w:lvlJc w:val="left"/>
+      <w:pPr>
+        <w:ind w:left="1080" w:hanging="360"/>
+      </w:pPr>
+    </w:lvl>
+    <w:lvl w:ilvl="1" w:tplc="04090019" w:tentative="1">
+      <w:start w:val="1"/>
+      <w:numFmt w:val="lowerLetter"/>
+      <w:lvlText w:val="%2."/>
+      <w:lvlJc w:val="left"/>
+      <w:pPr>
+        <w:ind w:left="1800" w:hanging="360"/>
+      </w:pPr>
+    </w:lvl>
+    <w:lvl w:ilvl="2" w:tplc="0409001B" w:tentative="1">
+      <w:start w:val="1"/>
+      <w:numFmt w:val="lowerRoman"/>
+      <w:lvlText w:val="%3."/>
+      <w:lvlJc w:val="right"/>
+      <w:pPr>
+        <w:ind w:left="2520" w:hanging="180"/>
+      </w:pPr>
+    </w:lvl>
+    <w:lvl w:ilvl="3" w:tplc="0409000F" w:tentative="1">
+      <w:start w:val="1"/>
+      <w:numFmt w:val="decimal"/>
+      <w:lvlText w:val="%4."/>
+      <w:lvlJc w:val="left"/>
+      <w:pPr>
+        <w:ind w:left="3240" w:hanging="360"/>
+      </w:pPr>
+    </w:lvl>
+    <w:lvl w:ilvl="4" w:tplc="04090019" w:tentative="1">
+      <w:start w:val="1"/>
+      <w:numFmt w:val="lowerLetter"/>
+      <w:lvlText w:val="%5."/>
+      <w:lvlJc w:val="left"/>
+      <w:pPr>
+        <w:ind w:left="3960" w:hanging="360"/>
+      </w:pPr>
+    </w:lvl>
+    <w:lvl w:ilvl="5" w:tplc="0409001B" w:tentative="1">
+      <w:start w:val="1"/>
+      <w:numFmt w:val="lowerRoman"/>
+      <w:lvlText w:val="%6."/>
+      <w:lvlJc w:val="right"/>
+      <w:pPr>
+        <w:ind w:left="4680" w:hanging="180"/>
+      </w:pPr>
+    </w:lvl>
+    <w:lvl w:ilvl="6" w:tplc="0409000F" w:tentative="1">
+      <w:start w:val="1"/>
+      <w:numFmt w:val="decimal"/>
+      <w:lvlText w:val="%7."/>
+      <w:lvlJc w:val="left"/>
+      <w:pPr>
+        <w:ind w:left="5400" w:hanging="360"/>
+      </w:pPr>
+    </w:lvl>
+    <w:lvl w:ilvl="7" w:tplc="04090019" w:tentative="1">
+      <w:start w:val="1"/>
+      <w:numFmt w:val="lowerLetter"/>
+      <w:lvlText w:val="%8."/>
+      <w:lvlJc w:val="left"/>
+      <w:pPr>
+        <w:ind w:left="6120" w:hanging="360"/>
+      </w:pPr>
+    </w:lvl>
+    <w:lvl w:ilvl="8" w:tplc="0409001B" w:tentative="1">
+      <w:start w:val="1"/>
+      <w:numFmt w:val="lowerRoman"/>
+      <w:lvlText w:val="%9."/>
+      <w:lvlJc w:val="right"/>
+      <w:pPr>
+        <w:ind w:left="6840" w:hanging="180"/>
+      </w:pPr>
+    </w:lvl>
+  </w:abstractNum>
+  <w:abstractNum w:abstractNumId="4" w15:restartNumberingAfterBreak="0">
     <w:nsid w:val="60770C28"/>
     <w:multiLevelType w:val="hybridMultilevel"/>
     <w:tmpl w:val="319814E8"/>
@@ -1806,7 +2080,7 @@
       </w:rPr>
     </w:lvl>
   </w:abstractNum>
-  <w:abstractNum w:abstractNumId="4" w15:restartNumberingAfterBreak="0">
+  <w:abstractNum w:abstractNumId="5" w15:restartNumberingAfterBreak="0">
     <w:nsid w:val="77804D36"/>
     <w:multiLevelType w:val="hybridMultilevel"/>
     <w:tmpl w:val="5D004D6A"/>
@@ -1919,7 +2193,7 @@
       </w:rPr>
     </w:lvl>
   </w:abstractNum>
-  <w:abstractNum w:abstractNumId="5" w15:restartNumberingAfterBreak="0">
+  <w:abstractNum w:abstractNumId="6" w15:restartNumberingAfterBreak="0">
     <w:nsid w:val="7AA67EF7"/>
     <w:multiLevelType w:val="hybridMultilevel"/>
     <w:tmpl w:val="2BE2CE14"/>
@@ -2036,19 +2310,22 @@
     <w:abstractNumId w:val="0"/>
   </w:num>
   <w:num w:numId="2">
-    <w:abstractNumId w:val="3"/>
+    <w:abstractNumId w:val="4"/>
   </w:num>
   <w:num w:numId="3">
     <w:abstractNumId w:val="2"/>
   </w:num>
   <w:num w:numId="4">
-    <w:abstractNumId w:val="4"/>
+    <w:abstractNumId w:val="5"/>
   </w:num>
   <w:num w:numId="5">
     <w:abstractNumId w:val="1"/>
   </w:num>
   <w:num w:numId="6">
-    <w:abstractNumId w:val="5"/>
+    <w:abstractNumId w:val="6"/>
+  </w:num>
+  <w:num w:numId="7">
+    <w:abstractNumId w:val="3"/>
   </w:num>
 </w:numbering>
 </file>

</xml_diff>